<commit_message>
Updated for context root
Updated to set context root to /weather
</commit_message>
<xml_diff>
--- a/Build Doc.docx
+++ b/Build Doc.docx
@@ -245,7 +245,10 @@
         <w:t xml:space="preserve">After the </w:t>
       </w:r>
       <w:r>
-        <w:t>weather-1.0.war</w:t>
+        <w:rPr>
+          <w:b/>
+        </w:rPr>
+        <w:t>weather.war</w:t>
       </w:r>
       <w:r>
         <w:t xml:space="preserve">  file is generated deploy it to any web/app server</w:t>
@@ -260,15 +263,60 @@
         </w:numPr>
       </w:pPr>
       <w:r>
-        <w:t xml:space="preserve">For Tomcat, copy .war file to </w:t>
-      </w:r>
-      <w:proofErr w:type="spellStart"/>
-      <w:r>
-        <w:t>webapps</w:t>
-      </w:r>
-      <w:proofErr w:type="spellEnd"/>
-      <w:r>
-        <w:t xml:space="preserve"> directory</w:t>
+        <w:t xml:space="preserve">Make sure the </w:t>
+      </w:r>
+      <w:r>
+        <w:rPr>
+          <w:b/>
+        </w:rPr>
+        <w:t>context</w:t>
+      </w:r>
+      <w:r>
+        <w:t xml:space="preserve"> </w:t>
+      </w:r>
+      <w:r>
+        <w:rPr>
+          <w:b/>
+        </w:rPr>
+        <w:t>root</w:t>
+      </w:r>
+      <w:r>
+        <w:t xml:space="preserve"> of the application is set to ‘</w:t>
+      </w:r>
+      <w:r>
+        <w:rPr>
+          <w:b/>
+        </w:rPr>
+        <w:t>/weather</w:t>
+      </w:r>
+      <w:r>
+        <w:t>’</w:t>
+      </w:r>
+    </w:p>
+    <w:p>
+      <w:pPr>
+        <w:pStyle w:val="ListParagraph"/>
+        <w:numPr>
+          <w:ilvl w:val="0"/>
+          <w:numId w:val="3"/>
+        </w:numPr>
+      </w:pPr>
+      <w:r>
+        <w:t xml:space="preserve">For Tomcat, copy </w:t>
+      </w:r>
+      <w:r>
+        <w:t>weather</w:t>
+      </w:r>
+      <w:r>
+        <w:t xml:space="preserve">.war </w:t>
+      </w:r>
+      <w:r>
+        <w:t xml:space="preserve"> </w:t>
+      </w:r>
+      <w:bookmarkStart w:id="0" w:name="_GoBack"/>
+      <w:bookmarkEnd w:id="0"/>
+      <w:r>
+        <w:t>file to webapps directory</w:t>
       </w:r>
     </w:p>
     <w:p>
@@ -346,7 +394,6 @@
         <w:rPr>
           <w:u w:val="single"/>
         </w:rPr>
-        <w:lastRenderedPageBreak/>
         <w:t>Application screen shot</w:t>
       </w:r>
     </w:p>
@@ -445,8 +492,6 @@
           </wp:inline>
         </w:drawing>
       </w:r>
-      <w:bookmarkStart w:id="0" w:name="_GoBack"/>
-      <w:bookmarkEnd w:id="0"/>
     </w:p>
     <w:p>
       <w:pPr>

</xml_diff>

<commit_message>
updated for other web servers
Put a note regarding having resources folder inside WEB-INF for
Glassfish, IBM Websphere
</commit_message>
<xml_diff>
--- a/Build Doc.docx
+++ b/Build Doc.docx
@@ -19,7 +19,11 @@
         <w:t>Build Doc</w:t>
       </w:r>
     </w:p>
-    <w:p/>
+    <w:p>
+      <w:pPr>
+        <w:spacing w:line="240" w:lineRule="auto"/>
+      </w:pPr>
+    </w:p>
     <w:p>
       <w:pPr>
         <w:pStyle w:val="ListParagraph"/>
@@ -27,6 +31,7 @@
           <w:ilvl w:val="0"/>
           <w:numId w:val="3"/>
         </w:numPr>
+        <w:spacing w:line="240" w:lineRule="auto"/>
       </w:pPr>
       <w:r>
         <w:t>To build the project you need to run the Maven pom.xml</w:t>
@@ -39,19 +44,23 @@
           <w:ilvl w:val="0"/>
           <w:numId w:val="3"/>
         </w:numPr>
+        <w:spacing w:line="240" w:lineRule="auto"/>
       </w:pPr>
       <w:r>
         <w:t xml:space="preserve">Run Maven clean </w:t>
       </w:r>
     </w:p>
     <w:p>
+      <w:pPr>
+        <w:spacing w:line="240" w:lineRule="auto"/>
+      </w:pPr>
       <w:r>
         <w:rPr>
           <w:noProof/>
           <w:lang w:eastAsia="en-AU"/>
         </w:rPr>
         <w:drawing>
-          <wp:inline distT="0" distB="0" distL="0" distR="0" wp14:anchorId="2FC73867" wp14:editId="028C857A">
+          <wp:inline distT="0" distB="0" distL="0" distR="0" wp14:anchorId="71FF52D5" wp14:editId="6B19ACE3">
             <wp:extent cx="5731510" cy="3222137"/>
             <wp:effectExtent l="0" t="0" r="2540" b="0"/>
             <wp:docPr id="1" name="Picture 1"/>
@@ -88,13 +97,16 @@
       </w:r>
     </w:p>
     <w:p>
+      <w:pPr>
+        <w:spacing w:line="240" w:lineRule="auto"/>
+      </w:pPr>
       <w:r>
         <w:rPr>
           <w:noProof/>
           <w:lang w:eastAsia="en-AU"/>
         </w:rPr>
         <w:drawing>
-          <wp:inline distT="0" distB="0" distL="0" distR="0" wp14:anchorId="675ECD1A" wp14:editId="0926597A">
+          <wp:inline distT="0" distB="0" distL="0" distR="0" wp14:anchorId="530A75E0" wp14:editId="5359047D">
             <wp:extent cx="5731510" cy="3054356"/>
             <wp:effectExtent l="0" t="0" r="2540" b="0"/>
             <wp:docPr id="2" name="Picture 2"/>
@@ -130,10 +142,31 @@
         </w:drawing>
       </w:r>
     </w:p>
-    <w:p/>
-    <w:p/>
-    <w:p/>
-    <w:p/>
+    <w:p>
+      <w:pPr>
+        <w:spacing w:line="240" w:lineRule="auto"/>
+      </w:pPr>
+    </w:p>
+    <w:p>
+      <w:pPr>
+        <w:spacing w:line="240" w:lineRule="auto"/>
+      </w:pPr>
+    </w:p>
+    <w:p>
+      <w:pPr>
+        <w:spacing w:line="240" w:lineRule="auto"/>
+      </w:pPr>
+    </w:p>
+    <w:p>
+      <w:pPr>
+        <w:spacing w:line="240" w:lineRule="auto"/>
+      </w:pPr>
+    </w:p>
+    <w:p>
+      <w:pPr>
+        <w:spacing w:line="240" w:lineRule="auto"/>
+      </w:pPr>
+    </w:p>
     <w:p>
       <w:pPr>
         <w:pStyle w:val="ListParagraph"/>
@@ -141,6 +174,7 @@
           <w:ilvl w:val="0"/>
           <w:numId w:val="3"/>
         </w:numPr>
+        <w:spacing w:line="240" w:lineRule="auto"/>
       </w:pPr>
       <w:r>
         <w:lastRenderedPageBreak/>
@@ -148,13 +182,16 @@
       </w:r>
     </w:p>
     <w:p>
+      <w:pPr>
+        <w:spacing w:line="240" w:lineRule="auto"/>
+      </w:pPr>
       <w:r>
         <w:rPr>
           <w:noProof/>
           <w:lang w:eastAsia="en-AU"/>
         </w:rPr>
         <w:drawing>
-          <wp:inline distT="0" distB="0" distL="0" distR="0" wp14:anchorId="18B20178" wp14:editId="7FEF1821">
+          <wp:inline distT="0" distB="0" distL="0" distR="0" wp14:anchorId="190E21C1" wp14:editId="4E31A3A2">
             <wp:extent cx="5731510" cy="3222137"/>
             <wp:effectExtent l="0" t="0" r="2540" b="0"/>
             <wp:docPr id="3" name="Picture 3"/>
@@ -191,13 +228,16 @@
       </w:r>
     </w:p>
     <w:p>
+      <w:pPr>
+        <w:spacing w:line="240" w:lineRule="auto"/>
+      </w:pPr>
       <w:r>
         <w:rPr>
           <w:noProof/>
           <w:lang w:eastAsia="en-AU"/>
         </w:rPr>
         <w:drawing>
-          <wp:inline distT="0" distB="0" distL="0" distR="0" wp14:anchorId="2F7F9B5B" wp14:editId="053B263C">
+          <wp:inline distT="0" distB="0" distL="0" distR="0" wp14:anchorId="615F525E" wp14:editId="20E7DC28">
             <wp:extent cx="5731510" cy="3054356"/>
             <wp:effectExtent l="0" t="0" r="2540" b="0"/>
             <wp:docPr id="4" name="Picture 4"/>
@@ -240,16 +280,19 @@
           <w:ilvl w:val="0"/>
           <w:numId w:val="3"/>
         </w:numPr>
+        <w:spacing w:line="240" w:lineRule="auto"/>
       </w:pPr>
       <w:r>
         <w:t xml:space="preserve">After the </w:t>
       </w:r>
+      <w:proofErr w:type="spellStart"/>
       <w:r>
         <w:rPr>
           <w:b/>
         </w:rPr>
         <w:t>weather.war</w:t>
       </w:r>
+      <w:proofErr w:type="spellEnd"/>
       <w:r>
         <w:t xml:space="preserve">  file is generated deploy it to any web/app server</w:t>
       </w:r>
@@ -261,6 +304,7 @@
           <w:ilvl w:val="0"/>
           <w:numId w:val="3"/>
         </w:numPr>
+        <w:spacing w:line="240" w:lineRule="auto"/>
       </w:pPr>
       <w:r>
         <w:t xml:space="preserve">Make sure the </w:t>
@@ -300,23 +344,35 @@
           <w:ilvl w:val="0"/>
           <w:numId w:val="3"/>
         </w:numPr>
+        <w:spacing w:line="240" w:lineRule="auto"/>
       </w:pPr>
       <w:r>
         <w:t xml:space="preserve">For Tomcat, copy </w:t>
       </w:r>
+      <w:proofErr w:type="spellStart"/>
       <w:r>
         <w:t>weather</w:t>
       </w:r>
       <w:r>
-        <w:t xml:space="preserve">.war </w:t>
-      </w:r>
+        <w:t>.war</w:t>
+      </w:r>
+      <w:proofErr w:type="spellEnd"/>
       <w:r>
         <w:t xml:space="preserve"> </w:t>
       </w:r>
-      <w:bookmarkStart w:id="0" w:name="_GoBack"/>
-      <w:bookmarkEnd w:id="0"/>
-      <w:r>
-        <w:t>file to webapps directory</w:t>
+      <w:r>
+        <w:t xml:space="preserve"> </w:t>
+      </w:r>
+      <w:r>
+        <w:t xml:space="preserve">file to </w:t>
+      </w:r>
+      <w:proofErr w:type="spellStart"/>
+      <w:r>
+        <w:t>webapps</w:t>
+      </w:r>
+      <w:proofErr w:type="spellEnd"/>
+      <w:r>
+        <w:t xml:space="preserve"> directory</w:t>
       </w:r>
     </w:p>
     <w:p>
@@ -326,6 +382,7 @@
           <w:ilvl w:val="0"/>
           <w:numId w:val="3"/>
         </w:numPr>
+        <w:spacing w:line="240" w:lineRule="auto"/>
       </w:pPr>
       <w:r>
         <w:t>Ensure the version of Tomcat supports JDK 1.7</w:t>
@@ -338,6 +395,7 @@
           <w:ilvl w:val="0"/>
           <w:numId w:val="3"/>
         </w:numPr>
+        <w:spacing w:line="240" w:lineRule="auto"/>
       </w:pPr>
       <w:r>
         <w:t>Start the server</w:t>
@@ -350,6 +408,7 @@
           <w:ilvl w:val="0"/>
           <w:numId w:val="3"/>
         </w:numPr>
+        <w:spacing w:line="240" w:lineRule="auto"/>
       </w:pPr>
       <w:r>
         <w:t xml:space="preserve">Once started, access the application at </w:t>
@@ -365,40 +424,100 @@
     </w:p>
     <w:p>
       <w:pPr>
+        <w:spacing w:after="0" w:line="240" w:lineRule="auto"/>
+      </w:pPr>
+      <w:r>
         <w:rPr>
           <w:u w:val="single"/>
         </w:rPr>
-      </w:pPr>
-    </w:p>
-    <w:p>
-      <w:pPr>
+        <w:t>Note:</w:t>
+      </w:r>
+      <w:r>
+        <w:t xml:space="preserve">    The ‘resources’ folder needs to be outside WEB-INF for </w:t>
+      </w:r>
+      <w:r>
+        <w:rPr>
+          <w:b/>
+        </w:rPr>
+        <w:t>Tomcat</w:t>
+      </w:r>
+    </w:p>
+    <w:p>
+      <w:pPr>
+        <w:spacing w:after="0" w:line="240" w:lineRule="auto"/>
+      </w:pPr>
+      <w:r>
+        <w:tab/>
+        <w:t xml:space="preserve">The ‘resources’ folder needs to be inside WEB-INF for </w:t>
+      </w:r>
+      <w:r>
+        <w:rPr>
+          <w:b/>
+        </w:rPr>
+        <w:t xml:space="preserve">Glassfish, IBM </w:t>
+      </w:r>
+      <w:proofErr w:type="spellStart"/>
+      <w:r>
+        <w:rPr>
+          <w:b/>
+        </w:rPr>
+        <w:t>Websphere</w:t>
+      </w:r>
+      <w:proofErr w:type="spellEnd"/>
+      <w:r>
+        <w:t>.</w:t>
+      </w:r>
+    </w:p>
+    <w:p>
+      <w:pPr>
+        <w:spacing w:line="240" w:lineRule="auto"/>
+        <w:ind w:left="720"/>
+      </w:pPr>
+      <w:r>
+        <w:t xml:space="preserve">This has already been taken care of during code structuring by copying </w:t>
+      </w:r>
+      <w:r>
+        <w:t>‘</w:t>
+      </w:r>
+      <w:r>
+        <w:t>resources</w:t>
+      </w:r>
+      <w:r>
+        <w:t>’</w:t>
+      </w:r>
+      <w:bookmarkStart w:id="0" w:name="_GoBack"/>
+      <w:bookmarkEnd w:id="0"/>
+      <w:r>
+        <w:t xml:space="preserve"> folder outside and inside of WEB-INF </w:t>
+      </w:r>
+      <w:r>
+        <w:t xml:space="preserve">and no changes required </w:t>
+      </w:r>
+      <w:r>
+        <w:t>during</w:t>
+      </w:r>
+      <w:r>
+        <w:t xml:space="preserve"> Maven build.</w:t>
+      </w:r>
+    </w:p>
+    <w:p>
+      <w:pPr>
+        <w:spacing w:line="240" w:lineRule="auto"/>
         <w:rPr>
           <w:u w:val="single"/>
         </w:rPr>
       </w:pPr>
-    </w:p>
-    <w:p>
-      <w:pPr>
+      <w:r>
         <w:rPr>
           <w:u w:val="single"/>
         </w:rPr>
-      </w:pPr>
-    </w:p>
-    <w:p>
-      <w:pPr>
-        <w:rPr>
-          <w:u w:val="single"/>
-        </w:rPr>
-      </w:pPr>
-      <w:r>
-        <w:rPr>
-          <w:u w:val="single"/>
-        </w:rPr>
+        <w:lastRenderedPageBreak/>
         <w:t>Application screen shot</w:t>
       </w:r>
     </w:p>
     <w:p>
       <w:pPr>
+        <w:spacing w:line="240" w:lineRule="auto"/>
         <w:rPr>
           <w:u w:val="single"/>
         </w:rPr>
@@ -409,7 +528,7 @@
           <w:lang w:eastAsia="en-AU"/>
         </w:rPr>
         <w:drawing>
-          <wp:inline distT="0" distB="0" distL="0" distR="0" wp14:anchorId="1445CE5E" wp14:editId="12FF55C9">
+          <wp:inline distT="0" distB="0" distL="0" distR="0" wp14:anchorId="79F5B59B" wp14:editId="6244FBA9">
             <wp:extent cx="5731510" cy="3222137"/>
             <wp:effectExtent l="0" t="0" r="2540" b="0"/>
             <wp:docPr id="6" name="Picture 6"/>
@@ -447,6 +566,7 @@
     </w:p>
     <w:p>
       <w:pPr>
+        <w:spacing w:line="240" w:lineRule="auto"/>
         <w:rPr>
           <w:u w:val="single"/>
         </w:rPr>
@@ -457,7 +577,7 @@
           <w:lang w:eastAsia="en-AU"/>
         </w:rPr>
         <w:drawing>
-          <wp:inline distT="0" distB="0" distL="0" distR="0" wp14:anchorId="26090D7E" wp14:editId="69FEFE42">
+          <wp:inline distT="0" distB="0" distL="0" distR="0" wp14:anchorId="0B776215" wp14:editId="7DFA7161">
             <wp:extent cx="5731510" cy="3054356"/>
             <wp:effectExtent l="0" t="0" r="2540" b="0"/>
             <wp:docPr id="8" name="Picture 8"/>
@@ -495,6 +615,7 @@
     </w:p>
     <w:p>
       <w:pPr>
+        <w:spacing w:line="240" w:lineRule="auto"/>
         <w:rPr>
           <w:u w:val="single"/>
         </w:rPr>

</xml_diff>